<commit_message>
design and code review form
</commit_message>
<xml_diff>
--- a/documentation/lab1_home/AnalysisReviewForm.docx
+++ b/documentation/lab1_home/AnalysisReviewForm.docx
@@ -2,26 +2,18 @@
 <file path=word/document.xml><?xml version="1.0" encoding="utf-8"?>
 <w:document xmlns:wpc="http://schemas.microsoft.com/office/word/2010/wordprocessingCanvas" xmlns:cx="http://schemas.microsoft.com/office/drawing/2014/chartex" xmlns:cx1="http://schemas.microsoft.com/office/drawing/2015/9/8/chartex" xmlns:cx2="http://schemas.microsoft.com/office/drawing/2015/10/21/chartex" xmlns:cx3="http://schemas.microsoft.com/office/drawing/2016/5/9/chartex" xmlns:cx4="http://schemas.microsoft.com/office/drawing/2016/5/10/chartex" xmlns:cx5="http://schemas.microsoft.com/office/drawing/2016/5/11/chartex" xmlns:cx6="http://schemas.microsoft.com/office/drawing/2016/5/12/chartex" xmlns:cx7="http://schemas.microsoft.com/office/drawing/2016/5/13/chartex" xmlns:cx8="http://schemas.microsoft.com/office/drawing/2016/5/14/chartex" xmlns:mc="http://schemas.openxmlformats.org/markup-compatibility/2006" xmlns:aink="http://schemas.microsoft.com/office/drawing/2016/ink" xmlns:am3d="http://schemas.microsoft.com/office/drawing/2017/model3d" xmlns:o="urn:schemas-microsoft-com:office:office" xmlns:r="http://schemas.openxmlformats.org/officeDocument/2006/relationships" xmlns:m="http://schemas.openxmlformats.org/officeDocument/2006/math" xmlns:v="urn:schemas-microsoft-com:vml" xmlns:wp14="http://schemas.microsoft.com/office/word/2010/wordprocessingDrawing" xmlns:wp="http://schemas.openxmlformats.org/drawingml/2006/wordprocessingDrawing" xmlns:w10="urn:schemas-microsoft-com:office:word" xmlns:w="http://schemas.openxmlformats.org/wordprocessingml/2006/main" xmlns:w14="http://schemas.microsoft.com/office/word/2010/wordml" xmlns:w15="http://schemas.microsoft.com/office/word/2012/wordml" xmlns:w16cex="http://schemas.microsoft.com/office/word/2018/wordml/cex" xmlns:w16cid="http://schemas.microsoft.com/office/word/2016/wordml/cid" xmlns:w16="http://schemas.microsoft.com/office/word/2018/wordml" xmlns:w16sdtdh="http://schemas.microsoft.com/office/word/2020/wordml/sdtdatahash" xmlns:w16se="http://schemas.microsoft.com/office/word/2015/wordml/symex" xmlns:wpg="http://schemas.microsoft.com/office/word/2010/wordprocessingGroup" xmlns:wpi="http://schemas.microsoft.com/office/word/2010/wordprocessingInk" xmlns:wne="http://schemas.microsoft.com/office/word/2006/wordml" xmlns:wps="http://schemas.microsoft.com/office/word/2010/wordprocessingShape" mc:Ignorable="w14 w15 w16se w16cid w16 w16cex w16sdtdh wp14">
   <w:body>
-    <w:p>
-      <w:r>
-        <w:t>Analysis</w:t>
-      </w:r>
-      <w:r>
-        <w:t xml:space="preserve"> and design review form</w:t>
-      </w:r>
-    </w:p>
     <w:p/>
     <w:tbl>
       <w:tblPr>
         <w:tblpPr w:leftFromText="180" w:rightFromText="180" w:horzAnchor="margin" w:tblpY="1702"/>
-        <w:tblW w:w="9340" w:type="dxa"/>
+        <w:tblW w:w="9360" w:type="dxa"/>
         <w:tblLook w:val="04A0" w:firstRow="1" w:lastRow="0" w:firstColumn="1" w:lastColumn="0" w:noHBand="0" w:noVBand="1"/>
       </w:tblPr>
       <w:tblGrid>
-        <w:gridCol w:w="1118"/>
-        <w:gridCol w:w="2371"/>
-        <w:gridCol w:w="2050"/>
-        <w:gridCol w:w="3801"/>
+        <w:gridCol w:w="1070"/>
+        <w:gridCol w:w="2253"/>
+        <w:gridCol w:w="2508"/>
+        <w:gridCol w:w="3529"/>
       </w:tblGrid>
       <w:tr>
         <w:trPr>
@@ -29,7 +21,7 @@
         </w:trPr>
         <w:tc>
           <w:tcPr>
-            <w:tcW w:w="9340" w:type="dxa"/>
+            <w:tcW w:w="9360" w:type="dxa"/>
             <w:gridSpan w:val="4"/>
             <w:noWrap/>
             <w:vAlign w:val="bottom"/>
@@ -64,7 +56,7 @@
         </w:trPr>
         <w:tc>
           <w:tcPr>
-            <w:tcW w:w="1118" w:type="dxa"/>
+            <w:tcW w:w="1070" w:type="dxa"/>
             <w:noWrap/>
             <w:vAlign w:val="bottom"/>
             <w:hideMark/>
@@ -82,7 +74,7 @@
         </w:tc>
         <w:tc>
           <w:tcPr>
-            <w:tcW w:w="2371" w:type="dxa"/>
+            <w:tcW w:w="2254" w:type="dxa"/>
             <w:noWrap/>
             <w:vAlign w:val="bottom"/>
             <w:hideMark/>
@@ -100,7 +92,7 @@
         </w:tc>
         <w:tc>
           <w:tcPr>
-            <w:tcW w:w="2050" w:type="dxa"/>
+            <w:tcW w:w="2506" w:type="dxa"/>
             <w:noWrap/>
             <w:vAlign w:val="bottom"/>
             <w:hideMark/>
@@ -118,7 +110,7 @@
         </w:tc>
         <w:tc>
           <w:tcPr>
-            <w:tcW w:w="3801" w:type="dxa"/>
+            <w:tcW w:w="3530" w:type="dxa"/>
             <w:noWrap/>
             <w:vAlign w:val="bottom"/>
             <w:hideMark/>
@@ -141,7 +133,7 @@
         </w:trPr>
         <w:tc>
           <w:tcPr>
-            <w:tcW w:w="1118" w:type="dxa"/>
+            <w:tcW w:w="1070" w:type="dxa"/>
             <w:noWrap/>
             <w:vAlign w:val="bottom"/>
             <w:hideMark/>
@@ -159,7 +151,7 @@
         </w:tc>
         <w:tc>
           <w:tcPr>
-            <w:tcW w:w="2371" w:type="dxa"/>
+            <w:tcW w:w="2254" w:type="dxa"/>
             <w:tcBorders>
               <w:top w:val="single" w:sz="4" w:space="0" w:color="auto"/>
               <w:left w:val="single" w:sz="4" w:space="0" w:color="auto"/>
@@ -193,7 +185,7 @@
         </w:tc>
         <w:tc>
           <w:tcPr>
-            <w:tcW w:w="5851" w:type="dxa"/>
+            <w:tcW w:w="6036" w:type="dxa"/>
             <w:gridSpan w:val="2"/>
             <w:tcBorders>
               <w:top w:val="single" w:sz="4" w:space="0" w:color="auto"/>
@@ -216,6 +208,15 @@
                 <w:color w:val="000000"/>
               </w:rPr>
             </w:pPr>
+            <w:r>
+              <w:rPr>
+                <w:rFonts w:ascii="Candara" w:eastAsia="Times New Roman" w:hAnsi="Candara" w:cs="Calibri"/>
+                <w:b/>
+                <w:bCs/>
+                <w:color w:val="000000"/>
+              </w:rPr>
+              <w:t>Design and Code defects</w:t>
+            </w:r>
             <w:r>
               <w:rPr>
                 <w:rFonts w:ascii="Candara" w:eastAsia="Times New Roman" w:hAnsi="Candara" w:cs="Calibri"/>
@@ -234,7 +235,7 @@
         </w:trPr>
         <w:tc>
           <w:tcPr>
-            <w:tcW w:w="1118" w:type="dxa"/>
+            <w:tcW w:w="1070" w:type="dxa"/>
             <w:noWrap/>
             <w:vAlign w:val="bottom"/>
             <w:hideMark/>
@@ -252,7 +253,7 @@
         </w:tc>
         <w:tc>
           <w:tcPr>
-            <w:tcW w:w="2371" w:type="dxa"/>
+            <w:tcW w:w="2254" w:type="dxa"/>
             <w:tcBorders>
               <w:top w:val="nil"/>
               <w:left w:val="single" w:sz="4" w:space="0" w:color="auto"/>
@@ -286,7 +287,7 @@
         </w:tc>
         <w:tc>
           <w:tcPr>
-            <w:tcW w:w="5851" w:type="dxa"/>
+            <w:tcW w:w="6036" w:type="dxa"/>
             <w:gridSpan w:val="2"/>
             <w:tcBorders>
               <w:top w:val="single" w:sz="4" w:space="0" w:color="auto"/>
@@ -309,15 +310,6 @@
                 <w:color w:val="000000"/>
               </w:rPr>
             </w:pPr>
-            <w:r>
-              <w:rPr>
-                <w:rFonts w:ascii="Candara" w:eastAsia="Times New Roman" w:hAnsi="Candara" w:cs="Calibri"/>
-                <w:b/>
-                <w:bCs/>
-                <w:color w:val="000000"/>
-              </w:rPr>
-              <w:t> </w:t>
-            </w:r>
           </w:p>
         </w:tc>
       </w:tr>
@@ -327,7 +319,7 @@
         </w:trPr>
         <w:tc>
           <w:tcPr>
-            <w:tcW w:w="1118" w:type="dxa"/>
+            <w:tcW w:w="1070" w:type="dxa"/>
             <w:noWrap/>
             <w:vAlign w:val="bottom"/>
             <w:hideMark/>
@@ -345,7 +337,7 @@
         </w:tc>
         <w:tc>
           <w:tcPr>
-            <w:tcW w:w="2371" w:type="dxa"/>
+            <w:tcW w:w="2254" w:type="dxa"/>
             <w:tcBorders>
               <w:top w:val="nil"/>
               <w:left w:val="single" w:sz="4" w:space="0" w:color="auto"/>
@@ -379,7 +371,7 @@
         </w:tc>
         <w:tc>
           <w:tcPr>
-            <w:tcW w:w="2050" w:type="dxa"/>
+            <w:tcW w:w="2506" w:type="dxa"/>
             <w:tcBorders>
               <w:top w:val="nil"/>
               <w:left w:val="nil"/>
@@ -413,7 +405,7 @@
         </w:tc>
         <w:tc>
           <w:tcPr>
-            <w:tcW w:w="3801" w:type="dxa"/>
+            <w:tcW w:w="3530" w:type="dxa"/>
             <w:noWrap/>
             <w:vAlign w:val="bottom"/>
             <w:hideMark/>
@@ -436,7 +428,7 @@
         </w:trPr>
         <w:tc>
           <w:tcPr>
-            <w:tcW w:w="1118" w:type="dxa"/>
+            <w:tcW w:w="1070" w:type="dxa"/>
             <w:noWrap/>
             <w:vAlign w:val="bottom"/>
             <w:hideMark/>
@@ -454,7 +446,7 @@
         </w:tc>
         <w:tc>
           <w:tcPr>
-            <w:tcW w:w="2371" w:type="dxa"/>
+            <w:tcW w:w="2254" w:type="dxa"/>
             <w:noWrap/>
             <w:vAlign w:val="bottom"/>
             <w:hideMark/>
@@ -472,7 +464,7 @@
         </w:tc>
         <w:tc>
           <w:tcPr>
-            <w:tcW w:w="2050" w:type="dxa"/>
+            <w:tcW w:w="2506" w:type="dxa"/>
             <w:noWrap/>
             <w:vAlign w:val="bottom"/>
             <w:hideMark/>
@@ -490,7 +482,7 @@
         </w:tc>
         <w:tc>
           <w:tcPr>
-            <w:tcW w:w="3801" w:type="dxa"/>
+            <w:tcW w:w="3530" w:type="dxa"/>
             <w:noWrap/>
             <w:vAlign w:val="bottom"/>
             <w:hideMark/>
@@ -513,7 +505,7 @@
         </w:trPr>
         <w:tc>
           <w:tcPr>
-            <w:tcW w:w="1118" w:type="dxa"/>
+            <w:tcW w:w="1070" w:type="dxa"/>
             <w:tcBorders>
               <w:top w:val="single" w:sz="4" w:space="0" w:color="auto"/>
               <w:left w:val="single" w:sz="4" w:space="0" w:color="auto"/>
@@ -548,7 +540,7 @@
         </w:tc>
         <w:tc>
           <w:tcPr>
-            <w:tcW w:w="2371" w:type="dxa"/>
+            <w:tcW w:w="2254" w:type="dxa"/>
             <w:tcBorders>
               <w:top w:val="single" w:sz="4" w:space="0" w:color="auto"/>
               <w:left w:val="nil"/>
@@ -583,7 +575,7 @@
         </w:tc>
         <w:tc>
           <w:tcPr>
-            <w:tcW w:w="2050" w:type="dxa"/>
+            <w:tcW w:w="2506" w:type="dxa"/>
             <w:tcBorders>
               <w:top w:val="single" w:sz="4" w:space="0" w:color="auto"/>
               <w:left w:val="nil"/>
@@ -618,7 +610,7 @@
         </w:tc>
         <w:tc>
           <w:tcPr>
-            <w:tcW w:w="3801" w:type="dxa"/>
+            <w:tcW w:w="3530" w:type="dxa"/>
             <w:tcBorders>
               <w:top w:val="single" w:sz="4" w:space="0" w:color="auto"/>
               <w:left w:val="nil"/>
@@ -658,7 +650,7 @@
         </w:trPr>
         <w:tc>
           <w:tcPr>
-            <w:tcW w:w="1118" w:type="dxa"/>
+            <w:tcW w:w="1070" w:type="dxa"/>
             <w:tcBorders>
               <w:top w:val="nil"/>
               <w:left w:val="single" w:sz="4" w:space="0" w:color="auto"/>
@@ -689,7 +681,7 @@
         </w:tc>
         <w:tc>
           <w:tcPr>
-            <w:tcW w:w="2371" w:type="dxa"/>
+            <w:tcW w:w="2254" w:type="dxa"/>
             <w:tcBorders>
               <w:top w:val="nil"/>
               <w:left w:val="nil"/>
@@ -726,7 +718,7 @@
         </w:tc>
         <w:tc>
           <w:tcPr>
-            <w:tcW w:w="2050" w:type="dxa"/>
+            <w:tcW w:w="2506" w:type="dxa"/>
             <w:tcBorders>
               <w:top w:val="nil"/>
               <w:left w:val="nil"/>
@@ -777,7 +769,7 @@
         </w:tc>
         <w:tc>
           <w:tcPr>
-            <w:tcW w:w="3801" w:type="dxa"/>
+            <w:tcW w:w="3530" w:type="dxa"/>
             <w:tcBorders>
               <w:top w:val="nil"/>
               <w:left w:val="nil"/>
@@ -819,7 +811,7 @@
         </w:trPr>
         <w:tc>
           <w:tcPr>
-            <w:tcW w:w="1118" w:type="dxa"/>
+            <w:tcW w:w="1070" w:type="dxa"/>
             <w:tcBorders>
               <w:top w:val="nil"/>
               <w:left w:val="single" w:sz="4" w:space="0" w:color="auto"/>
@@ -850,7 +842,7 @@
         </w:tc>
         <w:tc>
           <w:tcPr>
-            <w:tcW w:w="2371" w:type="dxa"/>
+            <w:tcW w:w="2254" w:type="dxa"/>
             <w:tcBorders>
               <w:top w:val="nil"/>
               <w:left w:val="nil"/>
@@ -887,7 +879,7 @@
         </w:tc>
         <w:tc>
           <w:tcPr>
-            <w:tcW w:w="2050" w:type="dxa"/>
+            <w:tcW w:w="2506" w:type="dxa"/>
             <w:tcBorders>
               <w:top w:val="nil"/>
               <w:left w:val="nil"/>
@@ -924,7 +916,7 @@
         </w:tc>
         <w:tc>
           <w:tcPr>
-            <w:tcW w:w="3801" w:type="dxa"/>
+            <w:tcW w:w="3530" w:type="dxa"/>
             <w:tcBorders>
               <w:top w:val="nil"/>
               <w:left w:val="nil"/>
@@ -980,7 +972,7 @@
         </w:trPr>
         <w:tc>
           <w:tcPr>
-            <w:tcW w:w="1118" w:type="dxa"/>
+            <w:tcW w:w="1070" w:type="dxa"/>
             <w:tcBorders>
               <w:top w:val="nil"/>
               <w:left w:val="single" w:sz="4" w:space="0" w:color="auto"/>
@@ -1011,7 +1003,7 @@
         </w:tc>
         <w:tc>
           <w:tcPr>
-            <w:tcW w:w="2371" w:type="dxa"/>
+            <w:tcW w:w="2254" w:type="dxa"/>
             <w:tcBorders>
               <w:top w:val="nil"/>
               <w:left w:val="nil"/>
@@ -1048,7 +1040,7 @@
         </w:tc>
         <w:tc>
           <w:tcPr>
-            <w:tcW w:w="2050" w:type="dxa"/>
+            <w:tcW w:w="2506" w:type="dxa"/>
             <w:tcBorders>
               <w:top w:val="nil"/>
               <w:left w:val="nil"/>
@@ -1078,7 +1070,7 @@
         </w:tc>
         <w:tc>
           <w:tcPr>
-            <w:tcW w:w="3801" w:type="dxa"/>
+            <w:tcW w:w="3530" w:type="dxa"/>
             <w:tcBorders>
               <w:top w:val="nil"/>
               <w:left w:val="nil"/>
@@ -1120,7 +1112,7 @@
         </w:trPr>
         <w:tc>
           <w:tcPr>
-            <w:tcW w:w="1118" w:type="dxa"/>
+            <w:tcW w:w="1070" w:type="dxa"/>
             <w:tcBorders>
               <w:top w:val="nil"/>
               <w:left w:val="single" w:sz="4" w:space="0" w:color="auto"/>
@@ -1151,7 +1143,7 @@
         </w:tc>
         <w:tc>
           <w:tcPr>
-            <w:tcW w:w="2371" w:type="dxa"/>
+            <w:tcW w:w="2254" w:type="dxa"/>
             <w:tcBorders>
               <w:top w:val="nil"/>
               <w:left w:val="nil"/>
@@ -1188,7 +1180,7 @@
         </w:tc>
         <w:tc>
           <w:tcPr>
-            <w:tcW w:w="2050" w:type="dxa"/>
+            <w:tcW w:w="2506" w:type="dxa"/>
             <w:tcBorders>
               <w:top w:val="nil"/>
               <w:left w:val="nil"/>
@@ -1218,7 +1210,7 @@
         </w:tc>
         <w:tc>
           <w:tcPr>
-            <w:tcW w:w="3801" w:type="dxa"/>
+            <w:tcW w:w="3530" w:type="dxa"/>
             <w:tcBorders>
               <w:top w:val="nil"/>
               <w:left w:val="nil"/>
@@ -1260,7 +1252,7 @@
         </w:trPr>
         <w:tc>
           <w:tcPr>
-            <w:tcW w:w="1118" w:type="dxa"/>
+            <w:tcW w:w="1070" w:type="dxa"/>
             <w:tcBorders>
               <w:top w:val="nil"/>
               <w:left w:val="single" w:sz="4" w:space="0" w:color="auto"/>
@@ -1291,7 +1283,7 @@
         </w:tc>
         <w:tc>
           <w:tcPr>
-            <w:tcW w:w="2371" w:type="dxa"/>
+            <w:tcW w:w="2254" w:type="dxa"/>
             <w:tcBorders>
               <w:top w:val="nil"/>
               <w:left w:val="nil"/>
@@ -1328,7 +1320,7 @@
         </w:tc>
         <w:tc>
           <w:tcPr>
-            <w:tcW w:w="2050" w:type="dxa"/>
+            <w:tcW w:w="2506" w:type="dxa"/>
             <w:tcBorders>
               <w:top w:val="nil"/>
               <w:left w:val="nil"/>
@@ -1374,7 +1366,7 @@
         </w:tc>
         <w:tc>
           <w:tcPr>
-            <w:tcW w:w="3801" w:type="dxa"/>
+            <w:tcW w:w="3530" w:type="dxa"/>
             <w:tcBorders>
               <w:top w:val="nil"/>
               <w:left w:val="nil"/>
@@ -1416,7 +1408,7 @@
         </w:trPr>
         <w:tc>
           <w:tcPr>
-            <w:tcW w:w="1118" w:type="dxa"/>
+            <w:tcW w:w="1070" w:type="dxa"/>
             <w:tcBorders>
               <w:top w:val="nil"/>
               <w:left w:val="single" w:sz="4" w:space="0" w:color="auto"/>
@@ -1447,7 +1439,7 @@
         </w:tc>
         <w:tc>
           <w:tcPr>
-            <w:tcW w:w="2371" w:type="dxa"/>
+            <w:tcW w:w="2254" w:type="dxa"/>
             <w:tcBorders>
               <w:top w:val="nil"/>
               <w:left w:val="nil"/>
@@ -1484,7 +1476,7 @@
         </w:tc>
         <w:tc>
           <w:tcPr>
-            <w:tcW w:w="2050" w:type="dxa"/>
+            <w:tcW w:w="2506" w:type="dxa"/>
             <w:tcBorders>
               <w:top w:val="nil"/>
               <w:left w:val="nil"/>
@@ -1530,7 +1522,7 @@
         </w:tc>
         <w:tc>
           <w:tcPr>
-            <w:tcW w:w="3801" w:type="dxa"/>
+            <w:tcW w:w="3530" w:type="dxa"/>
             <w:tcBorders>
               <w:top w:val="nil"/>
               <w:left w:val="nil"/>
@@ -1572,7 +1564,7 @@
         </w:trPr>
         <w:tc>
           <w:tcPr>
-            <w:tcW w:w="1118" w:type="dxa"/>
+            <w:tcW w:w="1070" w:type="dxa"/>
             <w:tcBorders>
               <w:top w:val="nil"/>
               <w:left w:val="single" w:sz="4" w:space="0" w:color="auto"/>
@@ -1603,7 +1595,7 @@
         </w:tc>
         <w:tc>
           <w:tcPr>
-            <w:tcW w:w="2371" w:type="dxa"/>
+            <w:tcW w:w="2254" w:type="dxa"/>
             <w:tcBorders>
               <w:top w:val="nil"/>
               <w:left w:val="nil"/>
@@ -1640,7 +1632,7 @@
         </w:tc>
         <w:tc>
           <w:tcPr>
-            <w:tcW w:w="2050" w:type="dxa"/>
+            <w:tcW w:w="2506" w:type="dxa"/>
             <w:tcBorders>
               <w:top w:val="nil"/>
               <w:left w:val="nil"/>
@@ -1677,7 +1669,7 @@
         </w:tc>
         <w:tc>
           <w:tcPr>
-            <w:tcW w:w="3801" w:type="dxa"/>
+            <w:tcW w:w="3530" w:type="dxa"/>
             <w:tcBorders>
               <w:top w:val="nil"/>
               <w:left w:val="nil"/>
@@ -1719,7 +1711,7 @@
         </w:trPr>
         <w:tc>
           <w:tcPr>
-            <w:tcW w:w="1118" w:type="dxa"/>
+            <w:tcW w:w="1070" w:type="dxa"/>
             <w:tcBorders>
               <w:top w:val="nil"/>
               <w:left w:val="single" w:sz="4" w:space="0" w:color="auto"/>
@@ -1750,7 +1742,7 @@
         </w:tc>
         <w:tc>
           <w:tcPr>
-            <w:tcW w:w="2371" w:type="dxa"/>
+            <w:tcW w:w="2254" w:type="dxa"/>
             <w:tcBorders>
               <w:top w:val="nil"/>
               <w:left w:val="nil"/>
@@ -1776,29 +1768,43 @@
               </w:rPr>
               <w:t> </w:t>
             </w:r>
-          </w:p>
-        </w:tc>
-        <w:tc>
-          <w:tcPr>
-            <w:tcW w:w="2050" w:type="dxa"/>
-            <w:tcBorders>
-              <w:top w:val="nil"/>
-              <w:left w:val="nil"/>
-              <w:bottom w:val="single" w:sz="4" w:space="0" w:color="auto"/>
-              <w:right w:val="single" w:sz="4" w:space="0" w:color="auto"/>
-            </w:tcBorders>
-            <w:noWrap/>
-            <w:vAlign w:val="bottom"/>
-            <w:hideMark/>
-          </w:tcPr>
-          <w:p>
-            <w:pPr>
-              <w:spacing w:after="0" w:line="240" w:lineRule="auto"/>
-              <w:rPr>
-                <w:rFonts w:ascii="Candara" w:eastAsia="Times New Roman" w:hAnsi="Candara" w:cs="Calibri"/>
-                <w:color w:val="000000"/>
-              </w:rPr>
-            </w:pPr>
+            <w:r>
+              <w:rPr>
+                <w:rFonts w:ascii="Candara" w:eastAsia="Times New Roman" w:hAnsi="Candara" w:cs="Calibri"/>
+                <w:color w:val="000000"/>
+              </w:rPr>
+              <w:t>D_01</w:t>
+            </w:r>
+          </w:p>
+        </w:tc>
+        <w:tc>
+          <w:tcPr>
+            <w:tcW w:w="2506" w:type="dxa"/>
+            <w:tcBorders>
+              <w:top w:val="nil"/>
+              <w:left w:val="nil"/>
+              <w:bottom w:val="single" w:sz="4" w:space="0" w:color="auto"/>
+              <w:right w:val="single" w:sz="4" w:space="0" w:color="auto"/>
+            </w:tcBorders>
+            <w:noWrap/>
+            <w:vAlign w:val="bottom"/>
+            <w:hideMark/>
+          </w:tcPr>
+          <w:p>
+            <w:pPr>
+              <w:spacing w:after="0" w:line="240" w:lineRule="auto"/>
+              <w:rPr>
+                <w:rFonts w:ascii="Candara" w:eastAsia="Times New Roman" w:hAnsi="Candara" w:cs="Calibri"/>
+                <w:color w:val="000000"/>
+              </w:rPr>
+            </w:pPr>
+            <w:r>
+              <w:rPr>
+                <w:rFonts w:ascii="Candara" w:eastAsia="Times New Roman" w:hAnsi="Candara" w:cs="Calibri"/>
+                <w:color w:val="000000"/>
+              </w:rPr>
+              <w:t>AbstractCrudRepository</w:t>
+            </w:r>
             <w:r>
               <w:rPr>
                 <w:rFonts w:ascii="Candara" w:eastAsia="Times New Roman" w:hAnsi="Candara" w:cs="Calibri"/>
@@ -1810,25 +1816,53 @@
         </w:tc>
         <w:tc>
           <w:tcPr>
-            <w:tcW w:w="3801" w:type="dxa"/>
-            <w:tcBorders>
-              <w:top w:val="nil"/>
-              <w:left w:val="nil"/>
-              <w:bottom w:val="single" w:sz="4" w:space="0" w:color="auto"/>
-              <w:right w:val="single" w:sz="4" w:space="0" w:color="auto"/>
-            </w:tcBorders>
-            <w:noWrap/>
-            <w:vAlign w:val="bottom"/>
-            <w:hideMark/>
-          </w:tcPr>
-          <w:p>
-            <w:pPr>
-              <w:spacing w:after="0" w:line="240" w:lineRule="auto"/>
-              <w:rPr>
-                <w:rFonts w:ascii="Candara" w:eastAsia="Times New Roman" w:hAnsi="Candara" w:cs="Calibri"/>
-                <w:color w:val="000000"/>
-              </w:rPr>
-            </w:pPr>
+            <w:tcW w:w="3530" w:type="dxa"/>
+            <w:tcBorders>
+              <w:top w:val="nil"/>
+              <w:left w:val="nil"/>
+              <w:bottom w:val="single" w:sz="4" w:space="0" w:color="auto"/>
+              <w:right w:val="single" w:sz="4" w:space="0" w:color="auto"/>
+            </w:tcBorders>
+            <w:noWrap/>
+            <w:vAlign w:val="bottom"/>
+            <w:hideMark/>
+          </w:tcPr>
+          <w:p>
+            <w:pPr>
+              <w:spacing w:after="0" w:line="240" w:lineRule="auto"/>
+              <w:rPr>
+                <w:rFonts w:ascii="Candara" w:eastAsia="Times New Roman" w:hAnsi="Candara" w:cs="Calibri"/>
+                <w:color w:val="000000"/>
+              </w:rPr>
+            </w:pPr>
+            <w:r>
+              <w:rPr>
+                <w:rFonts w:ascii="Candara" w:eastAsia="Times New Roman" w:hAnsi="Candara" w:cs="Calibri"/>
+                <w:color w:val="000000"/>
+              </w:rPr>
+              <w:t xml:space="preserve">The update function returns null if the entity exists, hence the update operations fail, because at the UI layer, it is expected that the update </w:t>
+            </w:r>
+            <w:r>
+              <w:rPr>
+                <w:rFonts w:ascii="Candara" w:eastAsia="Times New Roman" w:hAnsi="Candara" w:cs="Calibri"/>
+                <w:color w:val="000000"/>
+              </w:rPr>
+              <w:t>entity</w:t>
+            </w:r>
+            <w:r>
+              <w:rPr>
+                <w:rFonts w:ascii="Candara" w:eastAsia="Times New Roman" w:hAnsi="Candara" w:cs="Calibri"/>
+                <w:color w:val="000000"/>
+              </w:rPr>
+              <w:t xml:space="preserve"> object is returned.</w:t>
+            </w:r>
+            <w:r>
+              <w:rPr>
+                <w:rFonts w:ascii="Candara" w:eastAsia="Times New Roman" w:hAnsi="Candara" w:cs="Calibri"/>
+                <w:color w:val="000000"/>
+              </w:rPr>
+              <w:t xml:space="preserve"> This happens for both student and theme entities.</w:t>
+            </w:r>
             <w:r>
               <w:rPr>
                 <w:rFonts w:ascii="Candara" w:eastAsia="Times New Roman" w:hAnsi="Candara" w:cs="Calibri"/>
@@ -1845,7 +1879,7 @@
         </w:trPr>
         <w:tc>
           <w:tcPr>
-            <w:tcW w:w="1118" w:type="dxa"/>
+            <w:tcW w:w="1070" w:type="dxa"/>
             <w:tcBorders>
               <w:top w:val="nil"/>
               <w:left w:val="single" w:sz="4" w:space="0" w:color="auto"/>
@@ -1876,7 +1910,7 @@
         </w:tc>
         <w:tc>
           <w:tcPr>
-            <w:tcW w:w="2371" w:type="dxa"/>
+            <w:tcW w:w="2254" w:type="dxa"/>
             <w:tcBorders>
               <w:top w:val="nil"/>
               <w:left w:val="nil"/>
@@ -1902,11 +1936,18 @@
               </w:rPr>
               <w:t> </w:t>
             </w:r>
-          </w:p>
-        </w:tc>
-        <w:tc>
-          <w:tcPr>
-            <w:tcW w:w="2050" w:type="dxa"/>
+            <w:r>
+              <w:rPr>
+                <w:rFonts w:ascii="Candara" w:eastAsia="Times New Roman" w:hAnsi="Candara" w:cs="Calibri"/>
+                <w:color w:val="000000"/>
+              </w:rPr>
+              <w:t>D_04</w:t>
+            </w:r>
+          </w:p>
+        </w:tc>
+        <w:tc>
+          <w:tcPr>
+            <w:tcW w:w="2506" w:type="dxa"/>
             <w:tcBorders>
               <w:top w:val="nil"/>
               <w:left w:val="nil"/>
@@ -1932,35 +1973,42 @@
               </w:rPr>
               <w:t> </w:t>
             </w:r>
-          </w:p>
-        </w:tc>
-        <w:tc>
-          <w:tcPr>
-            <w:tcW w:w="3801" w:type="dxa"/>
-            <w:tcBorders>
-              <w:top w:val="nil"/>
-              <w:left w:val="nil"/>
-              <w:bottom w:val="single" w:sz="4" w:space="0" w:color="auto"/>
-              <w:right w:val="single" w:sz="4" w:space="0" w:color="auto"/>
-            </w:tcBorders>
-            <w:noWrap/>
-            <w:vAlign w:val="bottom"/>
-            <w:hideMark/>
-          </w:tcPr>
-          <w:p>
-            <w:pPr>
-              <w:spacing w:after="0" w:line="240" w:lineRule="auto"/>
-              <w:rPr>
-                <w:rFonts w:ascii="Candara" w:eastAsia="Times New Roman" w:hAnsi="Candara" w:cs="Calibri"/>
-                <w:color w:val="000000"/>
-              </w:rPr>
-            </w:pPr>
-            <w:r>
-              <w:rPr>
-                <w:rFonts w:ascii="Candara" w:eastAsia="Times New Roman" w:hAnsi="Candara" w:cs="Calibri"/>
-                <w:color w:val="000000"/>
-              </w:rPr>
-              <w:t> </w:t>
+            <w:r>
+              <w:rPr>
+                <w:rFonts w:ascii="Candara" w:eastAsia="Times New Roman" w:hAnsi="Candara" w:cs="Calibri"/>
+                <w:color w:val="000000"/>
+              </w:rPr>
+              <w:t>UI</w:t>
+            </w:r>
+          </w:p>
+        </w:tc>
+        <w:tc>
+          <w:tcPr>
+            <w:tcW w:w="3530" w:type="dxa"/>
+            <w:tcBorders>
+              <w:top w:val="nil"/>
+              <w:left w:val="nil"/>
+              <w:bottom w:val="single" w:sz="4" w:space="0" w:color="auto"/>
+              <w:right w:val="single" w:sz="4" w:space="0" w:color="auto"/>
+            </w:tcBorders>
+            <w:noWrap/>
+            <w:vAlign w:val="bottom"/>
+            <w:hideMark/>
+          </w:tcPr>
+          <w:p>
+            <w:pPr>
+              <w:spacing w:after="0" w:line="240" w:lineRule="auto"/>
+              <w:rPr>
+                <w:rFonts w:ascii="Candara" w:eastAsia="Times New Roman" w:hAnsi="Candara" w:cs="Calibri"/>
+                <w:color w:val="000000"/>
+              </w:rPr>
+            </w:pPr>
+            <w:r>
+              <w:rPr>
+                <w:rFonts w:ascii="Candara" w:eastAsia="Times New Roman" w:hAnsi="Candara" w:cs="Calibri"/>
+                <w:color w:val="000000"/>
+              </w:rPr>
+              <w:t>The add grade functionality results in a crash if the date does not correspond to the given format.</w:t>
             </w:r>
           </w:p>
         </w:tc>
@@ -1971,7 +2019,7 @@
         </w:trPr>
         <w:tc>
           <w:tcPr>
-            <w:tcW w:w="1118" w:type="dxa"/>
+            <w:tcW w:w="1070" w:type="dxa"/>
             <w:tcBorders>
               <w:top w:val="nil"/>
               <w:left w:val="single" w:sz="4" w:space="0" w:color="auto"/>
@@ -2002,7 +2050,7 @@
         </w:tc>
         <w:tc>
           <w:tcPr>
-            <w:tcW w:w="2371" w:type="dxa"/>
+            <w:tcW w:w="2254" w:type="dxa"/>
             <w:tcBorders>
               <w:top w:val="nil"/>
               <w:left w:val="nil"/>
@@ -2028,29 +2076,43 @@
               </w:rPr>
               <w:t> </w:t>
             </w:r>
-          </w:p>
-        </w:tc>
-        <w:tc>
-          <w:tcPr>
-            <w:tcW w:w="2050" w:type="dxa"/>
-            <w:tcBorders>
-              <w:top w:val="nil"/>
-              <w:left w:val="nil"/>
-              <w:bottom w:val="single" w:sz="4" w:space="0" w:color="auto"/>
-              <w:right w:val="single" w:sz="4" w:space="0" w:color="auto"/>
-            </w:tcBorders>
-            <w:noWrap/>
-            <w:vAlign w:val="bottom"/>
-            <w:hideMark/>
-          </w:tcPr>
-          <w:p>
-            <w:pPr>
-              <w:spacing w:after="0" w:line="240" w:lineRule="auto"/>
-              <w:rPr>
-                <w:rFonts w:ascii="Candara" w:eastAsia="Times New Roman" w:hAnsi="Candara" w:cs="Calibri"/>
-                <w:color w:val="000000"/>
-              </w:rPr>
-            </w:pPr>
+            <w:r>
+              <w:rPr>
+                <w:rFonts w:ascii="Candara" w:eastAsia="Times New Roman" w:hAnsi="Candara" w:cs="Calibri"/>
+                <w:color w:val="000000"/>
+              </w:rPr>
+              <w:t>D_07</w:t>
+            </w:r>
+          </w:p>
+        </w:tc>
+        <w:tc>
+          <w:tcPr>
+            <w:tcW w:w="2506" w:type="dxa"/>
+            <w:tcBorders>
+              <w:top w:val="nil"/>
+              <w:left w:val="nil"/>
+              <w:bottom w:val="single" w:sz="4" w:space="0" w:color="auto"/>
+              <w:right w:val="single" w:sz="4" w:space="0" w:color="auto"/>
+            </w:tcBorders>
+            <w:noWrap/>
+            <w:vAlign w:val="bottom"/>
+            <w:hideMark/>
+          </w:tcPr>
+          <w:p>
+            <w:pPr>
+              <w:spacing w:after="0" w:line="240" w:lineRule="auto"/>
+              <w:rPr>
+                <w:rFonts w:ascii="Candara" w:eastAsia="Times New Roman" w:hAnsi="Candara" w:cs="Calibri"/>
+                <w:color w:val="000000"/>
+              </w:rPr>
+            </w:pPr>
+            <w:r>
+              <w:rPr>
+                <w:rFonts w:ascii="Candara" w:eastAsia="Times New Roman" w:hAnsi="Candara" w:cs="Calibri"/>
+                <w:color w:val="000000"/>
+              </w:rPr>
+              <w:t>Analysis</w:t>
+            </w:r>
             <w:r>
               <w:rPr>
                 <w:rFonts w:ascii="Candara" w:eastAsia="Times New Roman" w:hAnsi="Candara" w:cs="Calibri"/>
@@ -2062,25 +2124,32 @@
         </w:tc>
         <w:tc>
           <w:tcPr>
-            <w:tcW w:w="3801" w:type="dxa"/>
-            <w:tcBorders>
-              <w:top w:val="nil"/>
-              <w:left w:val="nil"/>
-              <w:bottom w:val="single" w:sz="4" w:space="0" w:color="auto"/>
-              <w:right w:val="single" w:sz="4" w:space="0" w:color="auto"/>
-            </w:tcBorders>
-            <w:noWrap/>
-            <w:vAlign w:val="bottom"/>
-            <w:hideMark/>
-          </w:tcPr>
-          <w:p>
-            <w:pPr>
-              <w:spacing w:after="0" w:line="240" w:lineRule="auto"/>
-              <w:rPr>
-                <w:rFonts w:ascii="Candara" w:eastAsia="Times New Roman" w:hAnsi="Candara" w:cs="Calibri"/>
-                <w:color w:val="000000"/>
-              </w:rPr>
-            </w:pPr>
+            <w:tcW w:w="3530" w:type="dxa"/>
+            <w:tcBorders>
+              <w:top w:val="nil"/>
+              <w:left w:val="nil"/>
+              <w:bottom w:val="single" w:sz="4" w:space="0" w:color="auto"/>
+              <w:right w:val="single" w:sz="4" w:space="0" w:color="auto"/>
+            </w:tcBorders>
+            <w:noWrap/>
+            <w:vAlign w:val="bottom"/>
+            <w:hideMark/>
+          </w:tcPr>
+          <w:p>
+            <w:pPr>
+              <w:spacing w:after="0" w:line="240" w:lineRule="auto"/>
+              <w:rPr>
+                <w:rFonts w:ascii="Candara" w:eastAsia="Times New Roman" w:hAnsi="Candara" w:cs="Calibri"/>
+                <w:color w:val="000000"/>
+              </w:rPr>
+            </w:pPr>
+            <w:r>
+              <w:rPr>
+                <w:rFonts w:ascii="Candara" w:eastAsia="Times New Roman" w:hAnsi="Candara" w:cs="Calibri"/>
+                <w:color w:val="000000"/>
+              </w:rPr>
+              <w:t>The student class is missing the teacher field.</w:t>
+            </w:r>
             <w:r>
               <w:rPr>
                 <w:rFonts w:ascii="Candara" w:eastAsia="Times New Roman" w:hAnsi="Candara" w:cs="Calibri"/>
@@ -2097,7 +2166,7 @@
         </w:trPr>
         <w:tc>
           <w:tcPr>
-            <w:tcW w:w="1118" w:type="dxa"/>
+            <w:tcW w:w="1070" w:type="dxa"/>
             <w:tcBorders>
               <w:top w:val="nil"/>
               <w:left w:val="single" w:sz="4" w:space="0" w:color="auto"/>
@@ -2128,91 +2197,88 @@
         </w:tc>
         <w:tc>
           <w:tcPr>
-            <w:tcW w:w="2371" w:type="dxa"/>
-            <w:tcBorders>
-              <w:top w:val="nil"/>
-              <w:left w:val="nil"/>
-              <w:bottom w:val="single" w:sz="4" w:space="0" w:color="auto"/>
-              <w:right w:val="single" w:sz="4" w:space="0" w:color="auto"/>
-            </w:tcBorders>
-            <w:noWrap/>
-            <w:vAlign w:val="bottom"/>
-            <w:hideMark/>
-          </w:tcPr>
-          <w:p>
-            <w:pPr>
-              <w:spacing w:after="0" w:line="240" w:lineRule="auto"/>
-              <w:rPr>
-                <w:rFonts w:ascii="Candara" w:eastAsia="Times New Roman" w:hAnsi="Candara" w:cs="Calibri"/>
-                <w:color w:val="000000"/>
-              </w:rPr>
-            </w:pPr>
-            <w:r>
-              <w:rPr>
-                <w:rFonts w:ascii="Candara" w:eastAsia="Times New Roman" w:hAnsi="Candara" w:cs="Calibri"/>
-                <w:color w:val="000000"/>
-              </w:rPr>
-              <w:t> </w:t>
-            </w:r>
-          </w:p>
-        </w:tc>
-        <w:tc>
-          <w:tcPr>
-            <w:tcW w:w="2050" w:type="dxa"/>
-            <w:tcBorders>
-              <w:top w:val="nil"/>
-              <w:left w:val="nil"/>
-              <w:bottom w:val="single" w:sz="4" w:space="0" w:color="auto"/>
-              <w:right w:val="single" w:sz="4" w:space="0" w:color="auto"/>
-            </w:tcBorders>
-            <w:noWrap/>
-            <w:vAlign w:val="bottom"/>
-            <w:hideMark/>
-          </w:tcPr>
-          <w:p>
-            <w:pPr>
-              <w:spacing w:after="0" w:line="240" w:lineRule="auto"/>
-              <w:rPr>
-                <w:rFonts w:ascii="Candara" w:eastAsia="Times New Roman" w:hAnsi="Candara" w:cs="Calibri"/>
-                <w:color w:val="000000"/>
-              </w:rPr>
-            </w:pPr>
-            <w:r>
-              <w:rPr>
-                <w:rFonts w:ascii="Candara" w:eastAsia="Times New Roman" w:hAnsi="Candara" w:cs="Calibri"/>
-                <w:color w:val="000000"/>
-              </w:rPr>
-              <w:t> </w:t>
-            </w:r>
-          </w:p>
-        </w:tc>
-        <w:tc>
-          <w:tcPr>
-            <w:tcW w:w="3801" w:type="dxa"/>
-            <w:tcBorders>
-              <w:top w:val="nil"/>
-              <w:left w:val="nil"/>
-              <w:bottom w:val="single" w:sz="4" w:space="0" w:color="auto"/>
-              <w:right w:val="single" w:sz="4" w:space="0" w:color="auto"/>
-            </w:tcBorders>
-            <w:noWrap/>
-            <w:vAlign w:val="bottom"/>
-            <w:hideMark/>
-          </w:tcPr>
-          <w:p>
-            <w:pPr>
-              <w:spacing w:after="0" w:line="240" w:lineRule="auto"/>
-              <w:rPr>
-                <w:rFonts w:ascii="Candara" w:eastAsia="Times New Roman" w:hAnsi="Candara" w:cs="Calibri"/>
-                <w:color w:val="000000"/>
-              </w:rPr>
-            </w:pPr>
-            <w:r>
-              <w:rPr>
-                <w:rFonts w:ascii="Candara" w:eastAsia="Times New Roman" w:hAnsi="Candara" w:cs="Calibri"/>
-                <w:color w:val="000000"/>
-              </w:rPr>
-              <w:t> </w:t>
+            <w:tcW w:w="2254" w:type="dxa"/>
+            <w:tcBorders>
+              <w:top w:val="nil"/>
+              <w:left w:val="nil"/>
+              <w:bottom w:val="single" w:sz="4" w:space="0" w:color="auto"/>
+              <w:right w:val="single" w:sz="4" w:space="0" w:color="auto"/>
+            </w:tcBorders>
+            <w:noWrap/>
+            <w:vAlign w:val="bottom"/>
+          </w:tcPr>
+          <w:p>
+            <w:pPr>
+              <w:spacing w:after="0" w:line="240" w:lineRule="auto"/>
+              <w:rPr>
+                <w:rFonts w:ascii="Candara" w:eastAsia="Times New Roman" w:hAnsi="Candara" w:cs="Calibri"/>
+                <w:color w:val="000000"/>
+              </w:rPr>
+            </w:pPr>
+            <w:r>
+              <w:rPr>
+                <w:rFonts w:ascii="Candara" w:eastAsia="Times New Roman" w:hAnsi="Candara" w:cs="Calibri"/>
+                <w:color w:val="000000"/>
+              </w:rPr>
+              <w:t>D_01</w:t>
+            </w:r>
+          </w:p>
+        </w:tc>
+        <w:tc>
+          <w:tcPr>
+            <w:tcW w:w="2506" w:type="dxa"/>
+            <w:tcBorders>
+              <w:top w:val="nil"/>
+              <w:left w:val="nil"/>
+              <w:bottom w:val="single" w:sz="4" w:space="0" w:color="auto"/>
+              <w:right w:val="single" w:sz="4" w:space="0" w:color="auto"/>
+            </w:tcBorders>
+            <w:noWrap/>
+            <w:vAlign w:val="bottom"/>
+          </w:tcPr>
+          <w:p>
+            <w:pPr>
+              <w:spacing w:after="0" w:line="240" w:lineRule="auto"/>
+              <w:rPr>
+                <w:rFonts w:ascii="Candara" w:eastAsia="Times New Roman" w:hAnsi="Candara" w:cs="Calibri"/>
+                <w:color w:val="000000"/>
+              </w:rPr>
+            </w:pPr>
+            <w:r>
+              <w:rPr>
+                <w:rFonts w:ascii="Candara" w:eastAsia="Times New Roman" w:hAnsi="Candara" w:cs="Calibri"/>
+                <w:color w:val="000000"/>
+              </w:rPr>
+              <w:t>Code</w:t>
+            </w:r>
+          </w:p>
+        </w:tc>
+        <w:tc>
+          <w:tcPr>
+            <w:tcW w:w="3530" w:type="dxa"/>
+            <w:tcBorders>
+              <w:top w:val="nil"/>
+              <w:left w:val="nil"/>
+              <w:bottom w:val="single" w:sz="4" w:space="0" w:color="auto"/>
+              <w:right w:val="single" w:sz="4" w:space="0" w:color="auto"/>
+            </w:tcBorders>
+            <w:noWrap/>
+            <w:vAlign w:val="bottom"/>
+          </w:tcPr>
+          <w:p>
+            <w:pPr>
+              <w:spacing w:after="0" w:line="240" w:lineRule="auto"/>
+              <w:rPr>
+                <w:rFonts w:ascii="Candara" w:eastAsia="Times New Roman" w:hAnsi="Candara" w:cs="Calibri"/>
+                <w:color w:val="000000"/>
+              </w:rPr>
+            </w:pPr>
+            <w:r>
+              <w:rPr>
+                <w:rFonts w:ascii="Candara" w:eastAsia="Times New Roman" w:hAnsi="Candara" w:cs="Calibri"/>
+                <w:color w:val="000000"/>
+              </w:rPr>
+              <w:t>The extend deadline allows the user to set any number as the deadline (including negatives).</w:t>
             </w:r>
           </w:p>
         </w:tc>
@@ -2223,7 +2289,7 @@
         </w:trPr>
         <w:tc>
           <w:tcPr>
-            <w:tcW w:w="1118" w:type="dxa"/>
+            <w:tcW w:w="1070" w:type="dxa"/>
             <w:tcBorders>
               <w:top w:val="nil"/>
               <w:left w:val="single" w:sz="4" w:space="0" w:color="auto"/>
@@ -2248,97 +2314,105 @@
                 <w:rFonts w:ascii="Candara" w:eastAsia="Times New Roman" w:hAnsi="Candara" w:cs="Calibri"/>
                 <w:color w:val="000000"/>
               </w:rPr>
+              <w:lastRenderedPageBreak/>
               <w:t>12</w:t>
             </w:r>
           </w:p>
         </w:tc>
         <w:tc>
           <w:tcPr>
-            <w:tcW w:w="2371" w:type="dxa"/>
-            <w:tcBorders>
-              <w:top w:val="nil"/>
-              <w:left w:val="nil"/>
-              <w:bottom w:val="single" w:sz="4" w:space="0" w:color="auto"/>
-              <w:right w:val="single" w:sz="4" w:space="0" w:color="auto"/>
-            </w:tcBorders>
-            <w:noWrap/>
-            <w:vAlign w:val="bottom"/>
-            <w:hideMark/>
-          </w:tcPr>
-          <w:p>
-            <w:pPr>
-              <w:spacing w:after="0" w:line="240" w:lineRule="auto"/>
-              <w:rPr>
-                <w:rFonts w:ascii="Candara" w:eastAsia="Times New Roman" w:hAnsi="Candara" w:cs="Calibri"/>
-                <w:color w:val="000000"/>
-              </w:rPr>
-            </w:pPr>
-            <w:r>
-              <w:rPr>
-                <w:rFonts w:ascii="Candara" w:eastAsia="Times New Roman" w:hAnsi="Candara" w:cs="Calibri"/>
-                <w:color w:val="000000"/>
-              </w:rPr>
-              <w:t> </w:t>
-            </w:r>
-          </w:p>
-        </w:tc>
-        <w:tc>
-          <w:tcPr>
-            <w:tcW w:w="2050" w:type="dxa"/>
-            <w:tcBorders>
-              <w:top w:val="nil"/>
-              <w:left w:val="nil"/>
-              <w:bottom w:val="single" w:sz="4" w:space="0" w:color="auto"/>
-              <w:right w:val="single" w:sz="4" w:space="0" w:color="auto"/>
-            </w:tcBorders>
-            <w:noWrap/>
-            <w:vAlign w:val="bottom"/>
-            <w:hideMark/>
-          </w:tcPr>
-          <w:p>
-            <w:pPr>
-              <w:spacing w:after="0" w:line="240" w:lineRule="auto"/>
-              <w:rPr>
-                <w:rFonts w:ascii="Candara" w:eastAsia="Times New Roman" w:hAnsi="Candara" w:cs="Calibri"/>
-                <w:color w:val="000000"/>
-              </w:rPr>
-            </w:pPr>
-            <w:r>
-              <w:rPr>
-                <w:rFonts w:ascii="Candara" w:eastAsia="Times New Roman" w:hAnsi="Candara" w:cs="Calibri"/>
-                <w:color w:val="000000"/>
-              </w:rPr>
-              <w:t> </w:t>
-            </w:r>
-          </w:p>
-        </w:tc>
-        <w:tc>
-          <w:tcPr>
-            <w:tcW w:w="3801" w:type="dxa"/>
-            <w:tcBorders>
-              <w:top w:val="nil"/>
-              <w:left w:val="nil"/>
-              <w:bottom w:val="single" w:sz="4" w:space="0" w:color="auto"/>
-              <w:right w:val="single" w:sz="4" w:space="0" w:color="auto"/>
-            </w:tcBorders>
-            <w:noWrap/>
-            <w:vAlign w:val="bottom"/>
-            <w:hideMark/>
-          </w:tcPr>
-          <w:p>
-            <w:pPr>
-              <w:spacing w:after="0" w:line="240" w:lineRule="auto"/>
-              <w:rPr>
-                <w:rFonts w:ascii="Candara" w:eastAsia="Times New Roman" w:hAnsi="Candara" w:cs="Calibri"/>
-                <w:color w:val="000000"/>
-              </w:rPr>
-            </w:pPr>
-            <w:r>
-              <w:rPr>
-                <w:rFonts w:ascii="Candara" w:eastAsia="Times New Roman" w:hAnsi="Candara" w:cs="Calibri"/>
-                <w:color w:val="000000"/>
-              </w:rPr>
-              <w:t> </w:t>
+            <w:tcW w:w="2254" w:type="dxa"/>
+            <w:tcBorders>
+              <w:top w:val="nil"/>
+              <w:left w:val="nil"/>
+              <w:bottom w:val="single" w:sz="4" w:space="0" w:color="auto"/>
+              <w:right w:val="single" w:sz="4" w:space="0" w:color="auto"/>
+            </w:tcBorders>
+            <w:noWrap/>
+            <w:vAlign w:val="bottom"/>
+            <w:hideMark/>
+          </w:tcPr>
+          <w:p>
+            <w:pPr>
+              <w:spacing w:after="0" w:line="240" w:lineRule="auto"/>
+              <w:rPr>
+                <w:rFonts w:ascii="Candara" w:eastAsia="Times New Roman" w:hAnsi="Candara" w:cs="Calibri"/>
+                <w:color w:val="000000"/>
+              </w:rPr>
+            </w:pPr>
+            <w:r>
+              <w:rPr>
+                <w:rFonts w:ascii="Candara" w:eastAsia="Times New Roman" w:hAnsi="Candara" w:cs="Calibri"/>
+                <w:color w:val="000000"/>
+              </w:rPr>
+              <w:t> D_0</w:t>
+            </w:r>
+            <w:r>
+              <w:rPr>
+                <w:rFonts w:ascii="Candara" w:eastAsia="Times New Roman" w:hAnsi="Candara" w:cs="Calibri"/>
+                <w:color w:val="000000"/>
+              </w:rPr>
+              <w:t>1</w:t>
+            </w:r>
+          </w:p>
+        </w:tc>
+        <w:tc>
+          <w:tcPr>
+            <w:tcW w:w="2506" w:type="dxa"/>
+            <w:tcBorders>
+              <w:top w:val="nil"/>
+              <w:left w:val="nil"/>
+              <w:bottom w:val="single" w:sz="4" w:space="0" w:color="auto"/>
+              <w:right w:val="single" w:sz="4" w:space="0" w:color="auto"/>
+            </w:tcBorders>
+            <w:noWrap/>
+            <w:vAlign w:val="bottom"/>
+            <w:hideMark/>
+          </w:tcPr>
+          <w:p>
+            <w:pPr>
+              <w:spacing w:after="0" w:line="240" w:lineRule="auto"/>
+              <w:rPr>
+                <w:rFonts w:ascii="Candara" w:eastAsia="Times New Roman" w:hAnsi="Candara" w:cs="Calibri"/>
+                <w:color w:val="000000"/>
+              </w:rPr>
+            </w:pPr>
+            <w:r>
+              <w:rPr>
+                <w:rFonts w:ascii="Candara" w:eastAsia="Times New Roman" w:hAnsi="Candara" w:cs="Calibri"/>
+                <w:color w:val="000000"/>
+              </w:rPr>
+              <w:t> Code</w:t>
+            </w:r>
+          </w:p>
+        </w:tc>
+        <w:tc>
+          <w:tcPr>
+            <w:tcW w:w="3530" w:type="dxa"/>
+            <w:tcBorders>
+              <w:top w:val="nil"/>
+              <w:left w:val="nil"/>
+              <w:bottom w:val="single" w:sz="4" w:space="0" w:color="auto"/>
+              <w:right w:val="single" w:sz="4" w:space="0" w:color="auto"/>
+            </w:tcBorders>
+            <w:noWrap/>
+            <w:vAlign w:val="bottom"/>
+            <w:hideMark/>
+          </w:tcPr>
+          <w:p>
+            <w:pPr>
+              <w:spacing w:after="0" w:line="240" w:lineRule="auto"/>
+              <w:rPr>
+                <w:rFonts w:ascii="Candara" w:eastAsia="Times New Roman" w:hAnsi="Candara" w:cs="Calibri"/>
+                <w:color w:val="000000"/>
+              </w:rPr>
+            </w:pPr>
+            <w:r>
+              <w:rPr>
+                <w:rFonts w:ascii="Candara" w:eastAsia="Times New Roman" w:hAnsi="Candara" w:cs="Calibri"/>
+                <w:color w:val="000000"/>
+              </w:rPr>
+              <w:t>The find grade functionality does not work (it does not find existent grades).</w:t>
             </w:r>
           </w:p>
         </w:tc>
@@ -2349,7 +2423,7 @@
         </w:trPr>
         <w:tc>
           <w:tcPr>
-            <w:tcW w:w="1118" w:type="dxa"/>
+            <w:tcW w:w="1070" w:type="dxa"/>
             <w:tcBorders>
               <w:top w:val="nil"/>
               <w:left w:val="single" w:sz="4" w:space="0" w:color="auto"/>
@@ -2380,91 +2454,91 @@
         </w:tc>
         <w:tc>
           <w:tcPr>
-            <w:tcW w:w="2371" w:type="dxa"/>
-            <w:tcBorders>
-              <w:top w:val="nil"/>
-              <w:left w:val="nil"/>
-              <w:bottom w:val="single" w:sz="4" w:space="0" w:color="auto"/>
-              <w:right w:val="single" w:sz="4" w:space="0" w:color="auto"/>
-            </w:tcBorders>
-            <w:noWrap/>
-            <w:vAlign w:val="bottom"/>
-            <w:hideMark/>
-          </w:tcPr>
-          <w:p>
-            <w:pPr>
-              <w:spacing w:after="0" w:line="240" w:lineRule="auto"/>
-              <w:rPr>
-                <w:rFonts w:ascii="Candara" w:eastAsia="Times New Roman" w:hAnsi="Candara" w:cs="Calibri"/>
-                <w:color w:val="000000"/>
-              </w:rPr>
-            </w:pPr>
-            <w:r>
-              <w:rPr>
-                <w:rFonts w:ascii="Candara" w:eastAsia="Times New Roman" w:hAnsi="Candara" w:cs="Calibri"/>
-                <w:color w:val="000000"/>
-              </w:rPr>
-              <w:t> </w:t>
-            </w:r>
-          </w:p>
-        </w:tc>
-        <w:tc>
-          <w:tcPr>
-            <w:tcW w:w="2050" w:type="dxa"/>
-            <w:tcBorders>
-              <w:top w:val="nil"/>
-              <w:left w:val="nil"/>
-              <w:bottom w:val="single" w:sz="4" w:space="0" w:color="auto"/>
-              <w:right w:val="single" w:sz="4" w:space="0" w:color="auto"/>
-            </w:tcBorders>
-            <w:noWrap/>
-            <w:vAlign w:val="bottom"/>
-            <w:hideMark/>
-          </w:tcPr>
-          <w:p>
-            <w:pPr>
-              <w:spacing w:after="0" w:line="240" w:lineRule="auto"/>
-              <w:rPr>
-                <w:rFonts w:ascii="Candara" w:eastAsia="Times New Roman" w:hAnsi="Candara" w:cs="Calibri"/>
-                <w:color w:val="000000"/>
-              </w:rPr>
-            </w:pPr>
-            <w:r>
-              <w:rPr>
-                <w:rFonts w:ascii="Candara" w:eastAsia="Times New Roman" w:hAnsi="Candara" w:cs="Calibri"/>
-                <w:color w:val="000000"/>
-              </w:rPr>
-              <w:t> </w:t>
-            </w:r>
-          </w:p>
-        </w:tc>
-        <w:tc>
-          <w:tcPr>
-            <w:tcW w:w="3801" w:type="dxa"/>
-            <w:tcBorders>
-              <w:top w:val="nil"/>
-              <w:left w:val="nil"/>
-              <w:bottom w:val="single" w:sz="4" w:space="0" w:color="auto"/>
-              <w:right w:val="single" w:sz="4" w:space="0" w:color="auto"/>
-            </w:tcBorders>
-            <w:noWrap/>
-            <w:vAlign w:val="bottom"/>
-            <w:hideMark/>
-          </w:tcPr>
-          <w:p>
-            <w:pPr>
-              <w:spacing w:after="0" w:line="240" w:lineRule="auto"/>
-              <w:rPr>
-                <w:rFonts w:ascii="Candara" w:eastAsia="Times New Roman" w:hAnsi="Candara" w:cs="Calibri"/>
-                <w:color w:val="000000"/>
-              </w:rPr>
-            </w:pPr>
-            <w:r>
-              <w:rPr>
-                <w:rFonts w:ascii="Candara" w:eastAsia="Times New Roman" w:hAnsi="Candara" w:cs="Calibri"/>
-                <w:color w:val="000000"/>
-              </w:rPr>
-              <w:t> </w:t>
+            <w:tcW w:w="2254" w:type="dxa"/>
+            <w:tcBorders>
+              <w:top w:val="nil"/>
+              <w:left w:val="nil"/>
+              <w:bottom w:val="single" w:sz="4" w:space="0" w:color="auto"/>
+              <w:right w:val="single" w:sz="4" w:space="0" w:color="auto"/>
+            </w:tcBorders>
+            <w:noWrap/>
+            <w:vAlign w:val="bottom"/>
+            <w:hideMark/>
+          </w:tcPr>
+          <w:p>
+            <w:pPr>
+              <w:spacing w:after="0" w:line="240" w:lineRule="auto"/>
+              <w:rPr>
+                <w:rFonts w:ascii="Candara" w:eastAsia="Times New Roman" w:hAnsi="Candara" w:cs="Calibri"/>
+                <w:color w:val="000000"/>
+              </w:rPr>
+            </w:pPr>
+            <w:r>
+              <w:rPr>
+                <w:rFonts w:ascii="Candara" w:eastAsia="Times New Roman" w:hAnsi="Candara" w:cs="Calibri"/>
+                <w:color w:val="000000"/>
+              </w:rPr>
+              <w:t> D_01</w:t>
+            </w:r>
+          </w:p>
+        </w:tc>
+        <w:tc>
+          <w:tcPr>
+            <w:tcW w:w="2506" w:type="dxa"/>
+            <w:tcBorders>
+              <w:top w:val="nil"/>
+              <w:left w:val="nil"/>
+              <w:bottom w:val="single" w:sz="4" w:space="0" w:color="auto"/>
+              <w:right w:val="single" w:sz="4" w:space="0" w:color="auto"/>
+            </w:tcBorders>
+            <w:noWrap/>
+            <w:vAlign w:val="bottom"/>
+            <w:hideMark/>
+          </w:tcPr>
+          <w:p>
+            <w:pPr>
+              <w:spacing w:after="0" w:line="240" w:lineRule="auto"/>
+              <w:rPr>
+                <w:rFonts w:ascii="Candara" w:eastAsia="Times New Roman" w:hAnsi="Candara" w:cs="Calibri"/>
+                <w:color w:val="000000"/>
+              </w:rPr>
+            </w:pPr>
+            <w:r>
+              <w:rPr>
+                <w:rFonts w:ascii="Candara" w:eastAsia="Times New Roman" w:hAnsi="Candara" w:cs="Calibri"/>
+                <w:color w:val="000000"/>
+              </w:rPr>
+              <w:t>Code</w:t>
+            </w:r>
+          </w:p>
+        </w:tc>
+        <w:tc>
+          <w:tcPr>
+            <w:tcW w:w="3530" w:type="dxa"/>
+            <w:tcBorders>
+              <w:top w:val="nil"/>
+              <w:left w:val="nil"/>
+              <w:bottom w:val="single" w:sz="4" w:space="0" w:color="auto"/>
+              <w:right w:val="single" w:sz="4" w:space="0" w:color="auto"/>
+            </w:tcBorders>
+            <w:noWrap/>
+            <w:vAlign w:val="bottom"/>
+            <w:hideMark/>
+          </w:tcPr>
+          <w:p>
+            <w:pPr>
+              <w:spacing w:after="0" w:line="240" w:lineRule="auto"/>
+              <w:rPr>
+                <w:rFonts w:ascii="Candara" w:eastAsia="Times New Roman" w:hAnsi="Candara" w:cs="Calibri"/>
+                <w:color w:val="000000"/>
+              </w:rPr>
+            </w:pPr>
+            <w:r>
+              <w:rPr>
+                <w:rFonts w:ascii="Candara" w:eastAsia="Times New Roman" w:hAnsi="Candara" w:cs="Calibri"/>
+                <w:color w:val="000000"/>
+              </w:rPr>
+              <w:t>Same as previous, only for the delete grade operation.</w:t>
             </w:r>
           </w:p>
         </w:tc>
@@ -2475,7 +2549,7 @@
         </w:trPr>
         <w:tc>
           <w:tcPr>
-            <w:tcW w:w="1118" w:type="dxa"/>
+            <w:tcW w:w="1070" w:type="dxa"/>
             <w:tcBorders>
               <w:top w:val="nil"/>
               <w:left w:val="single" w:sz="4" w:space="0" w:color="auto"/>
@@ -2506,92 +2580,68 @@
         </w:tc>
         <w:tc>
           <w:tcPr>
-            <w:tcW w:w="2371" w:type="dxa"/>
-            <w:tcBorders>
-              <w:top w:val="nil"/>
-              <w:left w:val="nil"/>
-              <w:bottom w:val="single" w:sz="4" w:space="0" w:color="auto"/>
-              <w:right w:val="single" w:sz="4" w:space="0" w:color="auto"/>
-            </w:tcBorders>
-            <w:noWrap/>
-            <w:vAlign w:val="bottom"/>
-            <w:hideMark/>
-          </w:tcPr>
-          <w:p>
-            <w:pPr>
-              <w:spacing w:after="0" w:line="240" w:lineRule="auto"/>
-              <w:rPr>
-                <w:rFonts w:ascii="Candara" w:eastAsia="Times New Roman" w:hAnsi="Candara" w:cs="Calibri"/>
-                <w:color w:val="000000"/>
-              </w:rPr>
-            </w:pPr>
-            <w:r>
-              <w:rPr>
-                <w:rFonts w:ascii="Candara" w:eastAsia="Times New Roman" w:hAnsi="Candara" w:cs="Calibri"/>
-                <w:color w:val="000000"/>
-              </w:rPr>
-              <w:t> </w:t>
-            </w:r>
-          </w:p>
-        </w:tc>
-        <w:tc>
-          <w:tcPr>
-            <w:tcW w:w="2050" w:type="dxa"/>
-            <w:tcBorders>
-              <w:top w:val="nil"/>
-              <w:left w:val="nil"/>
-              <w:bottom w:val="single" w:sz="4" w:space="0" w:color="auto"/>
-              <w:right w:val="single" w:sz="4" w:space="0" w:color="auto"/>
-            </w:tcBorders>
-            <w:noWrap/>
-            <w:vAlign w:val="bottom"/>
-            <w:hideMark/>
-          </w:tcPr>
-          <w:p>
-            <w:pPr>
-              <w:spacing w:after="0" w:line="240" w:lineRule="auto"/>
-              <w:rPr>
-                <w:rFonts w:ascii="Candara" w:eastAsia="Times New Roman" w:hAnsi="Candara" w:cs="Calibri"/>
-                <w:color w:val="000000"/>
-              </w:rPr>
-            </w:pPr>
-            <w:r>
-              <w:rPr>
-                <w:rFonts w:ascii="Candara" w:eastAsia="Times New Roman" w:hAnsi="Candara" w:cs="Calibri"/>
-                <w:color w:val="000000"/>
-              </w:rPr>
-              <w:t> </w:t>
-            </w:r>
-          </w:p>
-        </w:tc>
-        <w:tc>
-          <w:tcPr>
-            <w:tcW w:w="3801" w:type="dxa"/>
-            <w:tcBorders>
-              <w:top w:val="nil"/>
-              <w:left w:val="nil"/>
-              <w:bottom w:val="single" w:sz="4" w:space="0" w:color="auto"/>
-              <w:right w:val="single" w:sz="4" w:space="0" w:color="auto"/>
-            </w:tcBorders>
-            <w:noWrap/>
-            <w:vAlign w:val="bottom"/>
-            <w:hideMark/>
-          </w:tcPr>
-          <w:p>
-            <w:pPr>
-              <w:spacing w:after="0" w:line="240" w:lineRule="auto"/>
-              <w:rPr>
-                <w:rFonts w:ascii="Candara" w:eastAsia="Times New Roman" w:hAnsi="Candara" w:cs="Calibri"/>
-                <w:color w:val="000000"/>
-              </w:rPr>
-            </w:pPr>
-            <w:r>
-              <w:rPr>
-                <w:rFonts w:ascii="Candara" w:eastAsia="Times New Roman" w:hAnsi="Candara" w:cs="Calibri"/>
-                <w:color w:val="000000"/>
-              </w:rPr>
-              <w:t> </w:t>
-            </w:r>
+            <w:tcW w:w="2254" w:type="dxa"/>
+            <w:tcBorders>
+              <w:top w:val="nil"/>
+              <w:left w:val="nil"/>
+              <w:bottom w:val="single" w:sz="4" w:space="0" w:color="auto"/>
+              <w:right w:val="single" w:sz="4" w:space="0" w:color="auto"/>
+            </w:tcBorders>
+            <w:noWrap/>
+            <w:vAlign w:val="bottom"/>
+          </w:tcPr>
+          <w:p>
+            <w:pPr>
+              <w:spacing w:after="0" w:line="240" w:lineRule="auto"/>
+              <w:rPr>
+                <w:rFonts w:ascii="Candara" w:eastAsia="Times New Roman" w:hAnsi="Candara" w:cs="Calibri"/>
+                <w:color w:val="000000"/>
+              </w:rPr>
+            </w:pPr>
+          </w:p>
+        </w:tc>
+        <w:tc>
+          <w:tcPr>
+            <w:tcW w:w="2506" w:type="dxa"/>
+            <w:tcBorders>
+              <w:top w:val="nil"/>
+              <w:left w:val="nil"/>
+              <w:bottom w:val="single" w:sz="4" w:space="0" w:color="auto"/>
+              <w:right w:val="single" w:sz="4" w:space="0" w:color="auto"/>
+            </w:tcBorders>
+            <w:noWrap/>
+            <w:vAlign w:val="bottom"/>
+          </w:tcPr>
+          <w:p>
+            <w:pPr>
+              <w:spacing w:after="0" w:line="240" w:lineRule="auto"/>
+              <w:rPr>
+                <w:rFonts w:ascii="Candara" w:eastAsia="Times New Roman" w:hAnsi="Candara" w:cs="Calibri"/>
+                <w:color w:val="000000"/>
+              </w:rPr>
+            </w:pPr>
+          </w:p>
+        </w:tc>
+        <w:tc>
+          <w:tcPr>
+            <w:tcW w:w="3530" w:type="dxa"/>
+            <w:tcBorders>
+              <w:top w:val="nil"/>
+              <w:left w:val="nil"/>
+              <w:bottom w:val="single" w:sz="4" w:space="0" w:color="auto"/>
+              <w:right w:val="single" w:sz="4" w:space="0" w:color="auto"/>
+            </w:tcBorders>
+            <w:noWrap/>
+            <w:vAlign w:val="bottom"/>
+          </w:tcPr>
+          <w:p>
+            <w:pPr>
+              <w:spacing w:after="0" w:line="240" w:lineRule="auto"/>
+              <w:rPr>
+                <w:rFonts w:ascii="Candara" w:eastAsia="Times New Roman" w:hAnsi="Candara" w:cs="Calibri"/>
+                <w:color w:val="000000"/>
+              </w:rPr>
+            </w:pPr>
           </w:p>
         </w:tc>
       </w:tr>
@@ -2601,7 +2651,7 @@
         </w:trPr>
         <w:tc>
           <w:tcPr>
-            <w:tcW w:w="1118" w:type="dxa"/>
+            <w:tcW w:w="1070" w:type="dxa"/>
             <w:tcBorders>
               <w:top w:val="nil"/>
               <w:left w:val="single" w:sz="4" w:space="0" w:color="auto"/>
@@ -2632,7 +2682,7 @@
         </w:tc>
         <w:tc>
           <w:tcPr>
-            <w:tcW w:w="2371" w:type="dxa"/>
+            <w:tcW w:w="2254" w:type="dxa"/>
             <w:tcBorders>
               <w:top w:val="nil"/>
               <w:left w:val="nil"/>
@@ -2662,7 +2712,7 @@
         </w:tc>
         <w:tc>
           <w:tcPr>
-            <w:tcW w:w="2050" w:type="dxa"/>
+            <w:tcW w:w="2506" w:type="dxa"/>
             <w:tcBorders>
               <w:top w:val="nil"/>
               <w:left w:val="nil"/>
@@ -2692,7 +2742,7 @@
         </w:tc>
         <w:tc>
           <w:tcPr>
-            <w:tcW w:w="3801" w:type="dxa"/>
+            <w:tcW w:w="3530" w:type="dxa"/>
             <w:tcBorders>
               <w:top w:val="nil"/>
               <w:left w:val="nil"/>
@@ -2727,7 +2777,7 @@
         </w:trPr>
         <w:tc>
           <w:tcPr>
-            <w:tcW w:w="1118" w:type="dxa"/>
+            <w:tcW w:w="1070" w:type="dxa"/>
             <w:tcBorders>
               <w:top w:val="nil"/>
               <w:left w:val="single" w:sz="4" w:space="0" w:color="auto"/>
@@ -2758,7 +2808,7 @@
         </w:tc>
         <w:tc>
           <w:tcPr>
-            <w:tcW w:w="2371" w:type="dxa"/>
+            <w:tcW w:w="2254" w:type="dxa"/>
             <w:tcBorders>
               <w:top w:val="nil"/>
               <w:left w:val="nil"/>
@@ -2788,7 +2838,7 @@
         </w:tc>
         <w:tc>
           <w:tcPr>
-            <w:tcW w:w="2050" w:type="dxa"/>
+            <w:tcW w:w="2506" w:type="dxa"/>
             <w:tcBorders>
               <w:top w:val="nil"/>
               <w:left w:val="nil"/>
@@ -2818,7 +2868,7 @@
         </w:tc>
         <w:tc>
           <w:tcPr>
-            <w:tcW w:w="3801" w:type="dxa"/>
+            <w:tcW w:w="3530" w:type="dxa"/>
             <w:tcBorders>
               <w:top w:val="nil"/>
               <w:left w:val="nil"/>
@@ -2853,23 +2903,23 @@
         </w:trPr>
         <w:tc>
           <w:tcPr>
-            <w:tcW w:w="1118" w:type="dxa"/>
-            <w:noWrap/>
-            <w:vAlign w:val="bottom"/>
-            <w:hideMark/>
-          </w:tcPr>
-          <w:p>
-            <w:pPr>
-              <w:rPr>
-                <w:rFonts w:ascii="Candara" w:eastAsia="Times New Roman" w:hAnsi="Candara" w:cs="Calibri"/>
-                <w:color w:val="000000"/>
-              </w:rPr>
-            </w:pPr>
-          </w:p>
-        </w:tc>
-        <w:tc>
-          <w:tcPr>
-            <w:tcW w:w="2371" w:type="dxa"/>
+            <w:tcW w:w="1070" w:type="dxa"/>
+            <w:noWrap/>
+            <w:vAlign w:val="bottom"/>
+            <w:hideMark/>
+          </w:tcPr>
+          <w:p>
+            <w:pPr>
+              <w:rPr>
+                <w:rFonts w:ascii="Candara" w:eastAsia="Times New Roman" w:hAnsi="Candara" w:cs="Calibri"/>
+                <w:color w:val="000000"/>
+              </w:rPr>
+            </w:pPr>
+          </w:p>
+        </w:tc>
+        <w:tc>
+          <w:tcPr>
+            <w:tcW w:w="2254" w:type="dxa"/>
             <w:noWrap/>
             <w:vAlign w:val="bottom"/>
             <w:hideMark/>
@@ -2887,7 +2937,7 @@
         </w:tc>
         <w:tc>
           <w:tcPr>
-            <w:tcW w:w="2050" w:type="dxa"/>
+            <w:tcW w:w="2506" w:type="dxa"/>
             <w:noWrap/>
             <w:vAlign w:val="bottom"/>
             <w:hideMark/>
@@ -2905,7 +2955,7 @@
         </w:tc>
         <w:tc>
           <w:tcPr>
-            <w:tcW w:w="3801" w:type="dxa"/>
+            <w:tcW w:w="3530" w:type="dxa"/>
             <w:noWrap/>
             <w:vAlign w:val="bottom"/>
             <w:hideMark/>
@@ -2928,7 +2978,7 @@
         </w:trPr>
         <w:tc>
           <w:tcPr>
-            <w:tcW w:w="1118" w:type="dxa"/>
+            <w:tcW w:w="1070" w:type="dxa"/>
             <w:noWrap/>
             <w:vAlign w:val="bottom"/>
             <w:hideMark/>
@@ -2946,7 +2996,7 @@
         </w:tc>
         <w:tc>
           <w:tcPr>
-            <w:tcW w:w="4421" w:type="dxa"/>
+            <w:tcW w:w="4760" w:type="dxa"/>
             <w:gridSpan w:val="2"/>
             <w:tcBorders>
               <w:top w:val="single" w:sz="4" w:space="0" w:color="auto"/>
@@ -2981,7 +3031,7 @@
         </w:tc>
         <w:tc>
           <w:tcPr>
-            <w:tcW w:w="3801" w:type="dxa"/>
+            <w:tcW w:w="3530" w:type="dxa"/>
             <w:tcBorders>
               <w:top w:val="nil"/>
               <w:left w:val="single" w:sz="4" w:space="0" w:color="auto"/>
@@ -3146,6 +3196,7 @@
     <w:lsdException w:name="HTML Sample" w:semiHidden="1" w:unhideWhenUsed="1"/>
     <w:lsdException w:name="HTML Typewriter" w:semiHidden="1" w:unhideWhenUsed="1"/>
     <w:lsdException w:name="HTML Variable" w:semiHidden="1" w:unhideWhenUsed="1"/>
+    <w:lsdException w:name="Normal Table" w:semiHidden="1" w:unhideWhenUsed="1"/>
     <w:lsdException w:name="annotation subject" w:semiHidden="1" w:unhideWhenUsed="1"/>
     <w:lsdException w:name="No List" w:semiHidden="1" w:unhideWhenUsed="1"/>
     <w:lsdException w:name="Outline List 1" w:semiHidden="1" w:unhideWhenUsed="1"/>
@@ -3192,8 +3243,10 @@
     <w:lsdException w:name="Table Subtle 2" w:semiHidden="1" w:unhideWhenUsed="1"/>
     <w:lsdException w:name="Table Web 1" w:semiHidden="1" w:unhideWhenUsed="1"/>
     <w:lsdException w:name="Table Web 2" w:semiHidden="1" w:unhideWhenUsed="1"/>
+    <w:lsdException w:name="Table Web 3" w:semiHidden="1" w:unhideWhenUsed="1"/>
     <w:lsdException w:name="Balloon Text" w:semiHidden="1" w:unhideWhenUsed="1"/>
     <w:lsdException w:name="Table Grid" w:uiPriority="39"/>
+    <w:lsdException w:name="Table Theme" w:semiHidden="1" w:unhideWhenUsed="1"/>
     <w:lsdException w:name="Placeholder Text" w:semiHidden="1"/>
     <w:lsdException w:name="No Spacing" w:uiPriority="1" w:qFormat="1"/>
     <w:lsdException w:name="Light Shading" w:uiPriority="60"/>

</xml_diff>